<commit_message>
New translations HIVE TEAMS.docx (Dutch)
</commit_message>
<xml_diff>
--- a/done/Dutch/HIVE TEAMS.docx
+++ b/done/Dutch/HIVE TEAMS.docx
@@ -52,7 +52,7 @@
           <w:sz w:val="28"/>
           <w:szCs w:val="28"/>
         </w:rPr>
-        <w:t xml:space="preserve">SmartCash streeft naar een gedecentraliseerd teamstructuur door op een efficiënte manier de werkdruk over meerdere wereldwijde Hive teams te verdelen. De teams hieronder zorgen er gewoon voor dat dingen op gang komen. After SmartCash starts to require more teams they will be created and these will be splintered into smaller teams.</w:t>
+        <w:t xml:space="preserve">SmartCash streeft naar een gedecentraliseerd teamstructuur door op een efficiënte manier de werkdruk over meerdere wereldwijde Hive teams te verdelen. De teams hieronder zorgen er gewoon voor dat dingen op gang komen. Wanneer SmartCash de behoefte ziet ontstaan, zullen meer teams worden aangemaakt die weer verdeeld zullen worden in kleinere teams.</w:t>
       </w:r>
     </w:p>
     <w:p>
@@ -75,17 +75,6 @@
       </w:pPr>
       <w:r>
         <w:rPr>
-          <w:rFonts w:ascii="Tahoma" w:hAnsi="Tahoma" w:cs="Tahoma"/>
-          <w:caps/>
-          <w:color w:val="F4B517"/>
-          <w:spacing w:val="15"/>
-          <w:sz w:val="28"/>
-          <w:szCs w:val="28"/>
-        </w:rPr>
-        <w:t xml:space="preserve"> </w:t>
-      </w:r>
-      <w:r>
-        <w:rPr>
           <w:rFonts w:ascii="Helvetica Neue" w:hAnsi="Helvetica Neue"/>
           <w:b w:val="0"/>
           <w:bCs w:val="0"/>
@@ -119,7 +108,7 @@
           <w:sz w:val="28"/>
           <w:szCs w:val="28"/>
         </w:rPr>
-        <w:t xml:space="preserve">This team focuses on community building, growth, general user acquisition.</w:t>
+        <w:t xml:space="preserve">Het team richt zich op het versterken van de community, aanjagen van groei en toevoegen van nieuwe gebruikers.</w:t>
       </w:r>
     </w:p>
     <w:p>
@@ -190,7 +179,7 @@
           <w:sz w:val="28"/>
           <w:szCs w:val="28"/>
         </w:rPr>
-        <w:t xml:space="preserve">Best known for creating the original Dash Force proposal.</w:t>
+        <w:t xml:space="preserve">Meest bekend voor het maken van het originele Dash Force-voorstel.</w:t>
       </w:r>
     </w:p>
     <w:p>
@@ -238,7 +227,7 @@
           <w:sz w:val="28"/>
           <w:szCs w:val="28"/>
         </w:rPr>
-        <w:t xml:space="preserve">SmartCash Advisor</w:t>
+        <w:t xml:space="preserve">SmartCash Adviseur</w:t>
       </w:r>
     </w:p>
     <w:p>

</xml_diff>